<commit_message>
Fixed garden loading issues caused by date format of Garden.tasksPending Map<Date, Task> by changing to Map<String, Task>
</commit_message>
<xml_diff>
--- a/UI Testing.docx
+++ b/UI Testing.docx
@@ -20,6 +20,13 @@
       </w:r>
     </w:p>
     <w:p>
+      <w:pPr>
+        <w:pStyle w:val="ListParagraph"/>
+        <w:numPr>
+          <w:ilvl w:val="0"/>
+          <w:numId w:val="6"/>
+        </w:numPr>
+      </w:pPr>
       <w:r>
         <w:t xml:space="preserve">We might want to have </w:t>
       </w:r>
@@ -49,11 +56,25 @@
       </w:r>
     </w:p>
     <w:p>
+      <w:pPr>
+        <w:pStyle w:val="ListParagraph"/>
+        <w:numPr>
+          <w:ilvl w:val="0"/>
+          <w:numId w:val="5"/>
+        </w:numPr>
+      </w:pPr>
       <w:r>
         <w:t>We might want to change “SET ZIP CODE” to “SET ZONE”.</w:t>
       </w:r>
     </w:p>
     <w:p>
+      <w:pPr>
+        <w:pStyle w:val="ListParagraph"/>
+        <w:numPr>
+          <w:ilvl w:val="0"/>
+          <w:numId w:val="5"/>
+        </w:numPr>
+      </w:pPr>
       <w:r>
         <w:t>We might want to change “Your hardiness zone is:” to “Your USDA hardiness zone is:” to be more descriptive.</w:t>
       </w:r>
@@ -75,11 +96,15 @@
       </w:r>
     </w:p>
     <w:p>
-      <w:r>
-        <w:t>We might want to change “SUBMIT ZIP CODE” to “LOOK-UP ZONE”</w:t>
-      </w:r>
-      <w:r>
-        <w:t>.</w:t>
+      <w:pPr>
+        <w:pStyle w:val="ListParagraph"/>
+        <w:numPr>
+          <w:ilvl w:val="0"/>
+          <w:numId w:val="4"/>
+        </w:numPr>
+      </w:pPr>
+      <w:r>
+        <w:t>We might want to change “SUBMIT ZIP CODE” to “LOOK-UP ZONE”.</w:t>
       </w:r>
     </w:p>
     <w:p>
@@ -91,11 +116,21 @@
       </w:r>
     </w:p>
     <w:p>
+      <w:pPr>
+        <w:pStyle w:val="ListParagraph"/>
+        <w:numPr>
+          <w:ilvl w:val="0"/>
+          <w:numId w:val="3"/>
+        </w:numPr>
+      </w:pPr>
       <w:r>
         <w:t>The toast should be presented in a user-friendly way:</w:t>
       </w:r>
     </w:p>
     <w:p>
+      <w:pPr>
+        <w:ind w:left="720"/>
+      </w:pPr>
       <w:r>
         <w:rPr>
           <w:noProof/>
@@ -118,7 +153,7 @@
                     </pic:cNvPicPr>
                   </pic:nvPicPr>
                   <pic:blipFill>
-                    <a:blip r:embed="rId4">
+                    <a:blip r:embed="rId5">
                       <a:extLst>
                         <a:ext uri="{28A0092B-C50C-407E-A947-70E740481C1C}">
                           <a14:useLocalDpi xmlns:a14="http://schemas.microsoft.com/office/drawing/2010/main" val="0"/>
@@ -151,11 +186,21 @@
       </w:r>
     </w:p>
     <w:p>
+      <w:pPr>
+        <w:pStyle w:val="ListParagraph"/>
+        <w:numPr>
+          <w:ilvl w:val="0"/>
+          <w:numId w:val="3"/>
+        </w:numPr>
+      </w:pPr>
       <w:r>
         <w:t>When returning to the main activity, the zone is not displayed:</w:t>
       </w:r>
     </w:p>
     <w:p>
+      <w:pPr>
+        <w:ind w:left="720"/>
+      </w:pPr>
       <w:r>
         <w:rPr>
           <w:noProof/>
@@ -179,7 +224,7 @@
                     </pic:cNvPicPr>
                   </pic:nvPicPr>
                   <pic:blipFill>
-                    <a:blip r:embed="rId5">
+                    <a:blip r:embed="rId6">
                       <a:extLst>
                         <a:ext uri="{28A0092B-C50C-407E-A947-70E740481C1C}">
                           <a14:useLocalDpi xmlns:a14="http://schemas.microsoft.com/office/drawing/2010/main" val="0"/>
@@ -228,11 +273,15 @@
       </w:r>
     </w:p>
     <w:p>
-      <w:r>
-        <w:t>Maybe the plant name sho</w:t>
-      </w:r>
-      <w:r>
-        <w:t>uld be converted to proper case automatically.</w:t>
+      <w:pPr>
+        <w:pStyle w:val="ListParagraph"/>
+        <w:numPr>
+          <w:ilvl w:val="0"/>
+          <w:numId w:val="2"/>
+        </w:numPr>
+      </w:pPr>
+      <w:r>
+        <w:t>Maybe the plant name should be converted to proper case automatically.</w:t>
       </w:r>
     </w:p>
     <w:p>
@@ -244,6 +293,13 @@
       </w:r>
     </w:p>
     <w:p>
+      <w:pPr>
+        <w:pStyle w:val="ListParagraph"/>
+        <w:numPr>
+          <w:ilvl w:val="0"/>
+          <w:numId w:val="1"/>
+        </w:numPr>
+      </w:pPr>
       <w:r>
         <w:t xml:space="preserve">When you load a plant, you don’t know what each field indicates. </w:t>
       </w:r>
@@ -255,6 +311,9 @@
       </w:r>
     </w:p>
     <w:p>
+      <w:pPr>
+        <w:ind w:left="360"/>
+      </w:pPr>
       <w:r>
         <w:rPr>
           <w:noProof/>
@@ -277,7 +336,7 @@
                     </pic:cNvPicPr>
                   </pic:nvPicPr>
                   <pic:blipFill>
-                    <a:blip r:embed="rId6">
+                    <a:blip r:embed="rId7">
                       <a:extLst>
                         <a:ext uri="{28A0092B-C50C-407E-A947-70E740481C1C}">
                           <a14:useLocalDpi xmlns:a14="http://schemas.microsoft.com/office/drawing/2010/main" val="0"/>
@@ -308,10 +367,15 @@
           </wp:inline>
         </w:drawing>
       </w:r>
-      <w:bookmarkStart w:id="0" w:name="_GoBack"/>
-      <w:bookmarkEnd w:id="0"/>
-    </w:p>
-    <w:p>
+    </w:p>
+    <w:p>
+      <w:pPr>
+        <w:pStyle w:val="ListParagraph"/>
+        <w:numPr>
+          <w:ilvl w:val="0"/>
+          <w:numId w:val="1"/>
+        </w:numPr>
+      </w:pPr>
       <w:r>
         <w:t xml:space="preserve">When you have selected an existing plant, it doesn’t seem like there’s a way to clear the </w:t>
       </w:r>
@@ -333,11 +397,21 @@
       </w:r>
     </w:p>
     <w:p>
+      <w:pPr>
+        <w:pStyle w:val="ListParagraph"/>
+        <w:numPr>
+          <w:ilvl w:val="0"/>
+          <w:numId w:val="1"/>
+        </w:numPr>
+      </w:pPr>
       <w:r>
         <w:t xml:space="preserve">It seems like part of the UI is cut off by the keyboard. Maybe we can move things up a little. </w:t>
       </w:r>
     </w:p>
     <w:p>
+      <w:pPr>
+        <w:ind w:left="720"/>
+      </w:pPr>
       <w:r>
         <w:rPr>
           <w:noProof/>
@@ -361,7 +435,7 @@
                     </pic:cNvPicPr>
                   </pic:nvPicPr>
                   <pic:blipFill>
-                    <a:blip r:embed="rId7">
+                    <a:blip r:embed="rId8">
                       <a:extLst>
                         <a:ext uri="{28A0092B-C50C-407E-A947-70E740481C1C}">
                           <a14:useLocalDpi xmlns:a14="http://schemas.microsoft.com/office/drawing/2010/main" val="0"/>
@@ -394,6 +468,128 @@
       </w:r>
     </w:p>
     <w:p/>
+    <w:p/>
+    <w:p>
+      <w:pPr>
+        <w:pStyle w:val="Heading1"/>
+      </w:pPr>
+      <w:r>
+        <w:t>Slack notes</w:t>
+      </w:r>
+    </w:p>
+    <w:p>
+      <w:r>
+        <w:t>Ali Cope [Today at 11:35 AM]</w:t>
+      </w:r>
+    </w:p>
+    <w:p>
+      <w:r>
+        <w:t>**TO DO**</w:t>
+      </w:r>
+    </w:p>
+    <w:p>
+      <w:r>
+        <w:t>Comment UX issues here as we go through testing. If you resolve an issue, respond to it "SOLVED"</w:t>
+      </w:r>
+    </w:p>
+    <w:p>
+      <w:r>
+        <w:t>I think this will help with issues that we encounter while testing, especially if it isn't obvious what is causing the error</w:t>
+      </w:r>
+    </w:p>
+    <w:p/>
+    <w:p/>
+    <w:p>
+      <w:r>
+        <w:t>5 replies</w:t>
+      </w:r>
+    </w:p>
+    <w:p>
+      <w:r>
+        <w:lastRenderedPageBreak/>
+        <w:t>Ali Cope [9 hours ago]</w:t>
+      </w:r>
+    </w:p>
+    <w:p>
+      <w:r>
+        <w:t>Formatting on task view activity, button size changes depending on tasks</w:t>
+      </w:r>
+    </w:p>
+    <w:p/>
+    <w:p/>
+    <w:p>
+      <w:r>
+        <w:t>Ali Cope [9 hours ago]</w:t>
+      </w:r>
+    </w:p>
+    <w:p>
+      <w:proofErr w:type="gramStart"/>
+      <w:r>
+        <w:t>selecting</w:t>
+      </w:r>
+      <w:proofErr w:type="gramEnd"/>
+      <w:r>
+        <w:t xml:space="preserve"> planting causes crash</w:t>
+      </w:r>
+    </w:p>
+    <w:p/>
+    <w:p/>
+    <w:p>
+      <w:r>
+        <w:t>Ali Cope [9 hours ago]</w:t>
+      </w:r>
+    </w:p>
+    <w:p>
+      <w:proofErr w:type="gramStart"/>
+      <w:r>
+        <w:t>planting</w:t>
+      </w:r>
+      <w:proofErr w:type="gramEnd"/>
+      <w:r>
+        <w:t xml:space="preserve"> spinner isn't functioning</w:t>
+      </w:r>
+    </w:p>
+    <w:p/>
+    <w:p/>
+    <w:p>
+      <w:r>
+        <w:t>Ali Cope [9 hours ago]</w:t>
+      </w:r>
+    </w:p>
+    <w:p>
+      <w:proofErr w:type="gramStart"/>
+      <w:r>
+        <w:t>submit</w:t>
+      </w:r>
+      <w:proofErr w:type="gramEnd"/>
+      <w:r>
+        <w:t xml:space="preserve"> zip in Lookup Zip causes crash</w:t>
+      </w:r>
+    </w:p>
+    <w:p/>
+    <w:p/>
+    <w:p>
+      <w:r>
+        <w:t>Ali Cope [9 hours ago]</w:t>
+      </w:r>
+    </w:p>
+    <w:p>
+      <w:proofErr w:type="gramStart"/>
+      <w:r>
+        <w:t>hardiness</w:t>
+      </w:r>
+      <w:proofErr w:type="gramEnd"/>
+      <w:r>
+        <w:t xml:space="preserve"> zone is not displaying on </w:t>
+      </w:r>
+      <w:proofErr w:type="spellStart"/>
+      <w:r>
+        <w:t>mainActivity</w:t>
+      </w:r>
+      <w:bookmarkStart w:id="0" w:name="_GoBack"/>
+      <w:bookmarkEnd w:id="0"/>
+      <w:proofErr w:type="spellEnd"/>
+    </w:p>
     <w:sectPr>
       <w:pgSz w:w="12240" w:h="15840"/>
       <w:pgMar w:top="1440" w:right="1440" w:bottom="1440" w:left="1440" w:header="720" w:footer="720" w:gutter="0"/>
@@ -402,6 +598,707 @@
     </w:sectPr>
   </w:body>
 </w:document>
+</file>
+
+<file path=word/numbering.xml><?xml version="1.0" encoding="utf-8"?>
+<w:numbering xmlns:wpc="http://schemas.microsoft.com/office/word/2010/wordprocessingCanvas" xmlns:mc="http://schemas.openxmlformats.org/markup-compatibility/2006" xmlns:o="urn:schemas-microsoft-com:office:office" xmlns:r="http://schemas.openxmlformats.org/officeDocument/2006/relationships" xmlns:m="http://schemas.openxmlformats.org/officeDocument/2006/math" xmlns:v="urn:schemas-microsoft-com:vml" xmlns:wp14="http://schemas.microsoft.com/office/word/2010/wordprocessingDrawing" xmlns:wp="http://schemas.openxmlformats.org/drawingml/2006/wordprocessingDrawing" xmlns:w10="urn:schemas-microsoft-com:office:word" xmlns:w="http://schemas.openxmlformats.org/wordprocessingml/2006/main" xmlns:w14="http://schemas.microsoft.com/office/word/2010/wordml" xmlns:w15="http://schemas.microsoft.com/office/word/2012/wordml" xmlns:wpg="http://schemas.microsoft.com/office/word/2010/wordprocessingGroup" xmlns:wpi="http://schemas.microsoft.com/office/word/2010/wordprocessingInk" xmlns:wne="http://schemas.microsoft.com/office/word/2006/wordml" xmlns:wps="http://schemas.microsoft.com/office/word/2010/wordprocessingShape" mc:Ignorable="w14 w15 wp14">
+  <w:abstractNum w:abstractNumId="0" w15:restartNumberingAfterBreak="0">
+    <w:nsid w:val="0F8349FE"/>
+    <w:multiLevelType w:val="hybridMultilevel"/>
+    <w:tmpl w:val="ABE2AE66"/>
+    <w:lvl w:ilvl="0" w:tplc="04090001">
+      <w:start w:val="1"/>
+      <w:numFmt w:val="bullet"/>
+      <w:lvlText w:val=""/>
+      <w:lvlJc w:val="left"/>
+      <w:pPr>
+        <w:ind w:left="720" w:hanging="360"/>
+      </w:pPr>
+      <w:rPr>
+        <w:rFonts w:ascii="Symbol" w:hAnsi="Symbol" w:hint="default"/>
+      </w:rPr>
+    </w:lvl>
+    <w:lvl w:ilvl="1" w:tplc="04090003" w:tentative="1">
+      <w:start w:val="1"/>
+      <w:numFmt w:val="bullet"/>
+      <w:lvlText w:val="o"/>
+      <w:lvlJc w:val="left"/>
+      <w:pPr>
+        <w:ind w:left="1440" w:hanging="360"/>
+      </w:pPr>
+      <w:rPr>
+        <w:rFonts w:ascii="Courier New" w:hAnsi="Courier New" w:cs="Courier New" w:hint="default"/>
+      </w:rPr>
+    </w:lvl>
+    <w:lvl w:ilvl="2" w:tplc="04090005" w:tentative="1">
+      <w:start w:val="1"/>
+      <w:numFmt w:val="bullet"/>
+      <w:lvlText w:val=""/>
+      <w:lvlJc w:val="left"/>
+      <w:pPr>
+        <w:ind w:left="2160" w:hanging="360"/>
+      </w:pPr>
+      <w:rPr>
+        <w:rFonts w:ascii="Wingdings" w:hAnsi="Wingdings" w:hint="default"/>
+      </w:rPr>
+    </w:lvl>
+    <w:lvl w:ilvl="3" w:tplc="04090001" w:tentative="1">
+      <w:start w:val="1"/>
+      <w:numFmt w:val="bullet"/>
+      <w:lvlText w:val=""/>
+      <w:lvlJc w:val="left"/>
+      <w:pPr>
+        <w:ind w:left="2880" w:hanging="360"/>
+      </w:pPr>
+      <w:rPr>
+        <w:rFonts w:ascii="Symbol" w:hAnsi="Symbol" w:hint="default"/>
+      </w:rPr>
+    </w:lvl>
+    <w:lvl w:ilvl="4" w:tplc="04090003" w:tentative="1">
+      <w:start w:val="1"/>
+      <w:numFmt w:val="bullet"/>
+      <w:lvlText w:val="o"/>
+      <w:lvlJc w:val="left"/>
+      <w:pPr>
+        <w:ind w:left="3600" w:hanging="360"/>
+      </w:pPr>
+      <w:rPr>
+        <w:rFonts w:ascii="Courier New" w:hAnsi="Courier New" w:cs="Courier New" w:hint="default"/>
+      </w:rPr>
+    </w:lvl>
+    <w:lvl w:ilvl="5" w:tplc="04090005" w:tentative="1">
+      <w:start w:val="1"/>
+      <w:numFmt w:val="bullet"/>
+      <w:lvlText w:val=""/>
+      <w:lvlJc w:val="left"/>
+      <w:pPr>
+        <w:ind w:left="4320" w:hanging="360"/>
+      </w:pPr>
+      <w:rPr>
+        <w:rFonts w:ascii="Wingdings" w:hAnsi="Wingdings" w:hint="default"/>
+      </w:rPr>
+    </w:lvl>
+    <w:lvl w:ilvl="6" w:tplc="04090001" w:tentative="1">
+      <w:start w:val="1"/>
+      <w:numFmt w:val="bullet"/>
+      <w:lvlText w:val=""/>
+      <w:lvlJc w:val="left"/>
+      <w:pPr>
+        <w:ind w:left="5040" w:hanging="360"/>
+      </w:pPr>
+      <w:rPr>
+        <w:rFonts w:ascii="Symbol" w:hAnsi="Symbol" w:hint="default"/>
+      </w:rPr>
+    </w:lvl>
+    <w:lvl w:ilvl="7" w:tplc="04090003" w:tentative="1">
+      <w:start w:val="1"/>
+      <w:numFmt w:val="bullet"/>
+      <w:lvlText w:val="o"/>
+      <w:lvlJc w:val="left"/>
+      <w:pPr>
+        <w:ind w:left="5760" w:hanging="360"/>
+      </w:pPr>
+      <w:rPr>
+        <w:rFonts w:ascii="Courier New" w:hAnsi="Courier New" w:cs="Courier New" w:hint="default"/>
+      </w:rPr>
+    </w:lvl>
+    <w:lvl w:ilvl="8" w:tplc="04090005" w:tentative="1">
+      <w:start w:val="1"/>
+      <w:numFmt w:val="bullet"/>
+      <w:lvlText w:val=""/>
+      <w:lvlJc w:val="left"/>
+      <w:pPr>
+        <w:ind w:left="6480" w:hanging="360"/>
+      </w:pPr>
+      <w:rPr>
+        <w:rFonts w:ascii="Wingdings" w:hAnsi="Wingdings" w:hint="default"/>
+      </w:rPr>
+    </w:lvl>
+  </w:abstractNum>
+  <w:abstractNum w:abstractNumId="1" w15:restartNumberingAfterBreak="0">
+    <w:nsid w:val="28C82AD6"/>
+    <w:multiLevelType w:val="hybridMultilevel"/>
+    <w:tmpl w:val="F9AE2DA0"/>
+    <w:lvl w:ilvl="0" w:tplc="04090001">
+      <w:start w:val="1"/>
+      <w:numFmt w:val="bullet"/>
+      <w:lvlText w:val=""/>
+      <w:lvlJc w:val="left"/>
+      <w:pPr>
+        <w:ind w:left="720" w:hanging="360"/>
+      </w:pPr>
+      <w:rPr>
+        <w:rFonts w:ascii="Symbol" w:hAnsi="Symbol" w:hint="default"/>
+      </w:rPr>
+    </w:lvl>
+    <w:lvl w:ilvl="1" w:tplc="04090003" w:tentative="1">
+      <w:start w:val="1"/>
+      <w:numFmt w:val="bullet"/>
+      <w:lvlText w:val="o"/>
+      <w:lvlJc w:val="left"/>
+      <w:pPr>
+        <w:ind w:left="1440" w:hanging="360"/>
+      </w:pPr>
+      <w:rPr>
+        <w:rFonts w:ascii="Courier New" w:hAnsi="Courier New" w:cs="Courier New" w:hint="default"/>
+      </w:rPr>
+    </w:lvl>
+    <w:lvl w:ilvl="2" w:tplc="04090005" w:tentative="1">
+      <w:start w:val="1"/>
+      <w:numFmt w:val="bullet"/>
+      <w:lvlText w:val=""/>
+      <w:lvlJc w:val="left"/>
+      <w:pPr>
+        <w:ind w:left="2160" w:hanging="360"/>
+      </w:pPr>
+      <w:rPr>
+        <w:rFonts w:ascii="Wingdings" w:hAnsi="Wingdings" w:hint="default"/>
+      </w:rPr>
+    </w:lvl>
+    <w:lvl w:ilvl="3" w:tplc="04090001" w:tentative="1">
+      <w:start w:val="1"/>
+      <w:numFmt w:val="bullet"/>
+      <w:lvlText w:val=""/>
+      <w:lvlJc w:val="left"/>
+      <w:pPr>
+        <w:ind w:left="2880" w:hanging="360"/>
+      </w:pPr>
+      <w:rPr>
+        <w:rFonts w:ascii="Symbol" w:hAnsi="Symbol" w:hint="default"/>
+      </w:rPr>
+    </w:lvl>
+    <w:lvl w:ilvl="4" w:tplc="04090003" w:tentative="1">
+      <w:start w:val="1"/>
+      <w:numFmt w:val="bullet"/>
+      <w:lvlText w:val="o"/>
+      <w:lvlJc w:val="left"/>
+      <w:pPr>
+        <w:ind w:left="3600" w:hanging="360"/>
+      </w:pPr>
+      <w:rPr>
+        <w:rFonts w:ascii="Courier New" w:hAnsi="Courier New" w:cs="Courier New" w:hint="default"/>
+      </w:rPr>
+    </w:lvl>
+    <w:lvl w:ilvl="5" w:tplc="04090005" w:tentative="1">
+      <w:start w:val="1"/>
+      <w:numFmt w:val="bullet"/>
+      <w:lvlText w:val=""/>
+      <w:lvlJc w:val="left"/>
+      <w:pPr>
+        <w:ind w:left="4320" w:hanging="360"/>
+      </w:pPr>
+      <w:rPr>
+        <w:rFonts w:ascii="Wingdings" w:hAnsi="Wingdings" w:hint="default"/>
+      </w:rPr>
+    </w:lvl>
+    <w:lvl w:ilvl="6" w:tplc="04090001" w:tentative="1">
+      <w:start w:val="1"/>
+      <w:numFmt w:val="bullet"/>
+      <w:lvlText w:val=""/>
+      <w:lvlJc w:val="left"/>
+      <w:pPr>
+        <w:ind w:left="5040" w:hanging="360"/>
+      </w:pPr>
+      <w:rPr>
+        <w:rFonts w:ascii="Symbol" w:hAnsi="Symbol" w:hint="default"/>
+      </w:rPr>
+    </w:lvl>
+    <w:lvl w:ilvl="7" w:tplc="04090003" w:tentative="1">
+      <w:start w:val="1"/>
+      <w:numFmt w:val="bullet"/>
+      <w:lvlText w:val="o"/>
+      <w:lvlJc w:val="left"/>
+      <w:pPr>
+        <w:ind w:left="5760" w:hanging="360"/>
+      </w:pPr>
+      <w:rPr>
+        <w:rFonts w:ascii="Courier New" w:hAnsi="Courier New" w:cs="Courier New" w:hint="default"/>
+      </w:rPr>
+    </w:lvl>
+    <w:lvl w:ilvl="8" w:tplc="04090005" w:tentative="1">
+      <w:start w:val="1"/>
+      <w:numFmt w:val="bullet"/>
+      <w:lvlText w:val=""/>
+      <w:lvlJc w:val="left"/>
+      <w:pPr>
+        <w:ind w:left="6480" w:hanging="360"/>
+      </w:pPr>
+      <w:rPr>
+        <w:rFonts w:ascii="Wingdings" w:hAnsi="Wingdings" w:hint="default"/>
+      </w:rPr>
+    </w:lvl>
+  </w:abstractNum>
+  <w:abstractNum w:abstractNumId="2" w15:restartNumberingAfterBreak="0">
+    <w:nsid w:val="292A62B7"/>
+    <w:multiLevelType w:val="hybridMultilevel"/>
+    <w:tmpl w:val="35C2D524"/>
+    <w:lvl w:ilvl="0" w:tplc="04090001">
+      <w:start w:val="1"/>
+      <w:numFmt w:val="bullet"/>
+      <w:lvlText w:val=""/>
+      <w:lvlJc w:val="left"/>
+      <w:pPr>
+        <w:ind w:left="720" w:hanging="360"/>
+      </w:pPr>
+      <w:rPr>
+        <w:rFonts w:ascii="Symbol" w:hAnsi="Symbol" w:hint="default"/>
+      </w:rPr>
+    </w:lvl>
+    <w:lvl w:ilvl="1" w:tplc="04090003" w:tentative="1">
+      <w:start w:val="1"/>
+      <w:numFmt w:val="bullet"/>
+      <w:lvlText w:val="o"/>
+      <w:lvlJc w:val="left"/>
+      <w:pPr>
+        <w:ind w:left="1440" w:hanging="360"/>
+      </w:pPr>
+      <w:rPr>
+        <w:rFonts w:ascii="Courier New" w:hAnsi="Courier New" w:cs="Courier New" w:hint="default"/>
+      </w:rPr>
+    </w:lvl>
+    <w:lvl w:ilvl="2" w:tplc="04090005" w:tentative="1">
+      <w:start w:val="1"/>
+      <w:numFmt w:val="bullet"/>
+      <w:lvlText w:val=""/>
+      <w:lvlJc w:val="left"/>
+      <w:pPr>
+        <w:ind w:left="2160" w:hanging="360"/>
+      </w:pPr>
+      <w:rPr>
+        <w:rFonts w:ascii="Wingdings" w:hAnsi="Wingdings" w:hint="default"/>
+      </w:rPr>
+    </w:lvl>
+    <w:lvl w:ilvl="3" w:tplc="04090001" w:tentative="1">
+      <w:start w:val="1"/>
+      <w:numFmt w:val="bullet"/>
+      <w:lvlText w:val=""/>
+      <w:lvlJc w:val="left"/>
+      <w:pPr>
+        <w:ind w:left="2880" w:hanging="360"/>
+      </w:pPr>
+      <w:rPr>
+        <w:rFonts w:ascii="Symbol" w:hAnsi="Symbol" w:hint="default"/>
+      </w:rPr>
+    </w:lvl>
+    <w:lvl w:ilvl="4" w:tplc="04090003" w:tentative="1">
+      <w:start w:val="1"/>
+      <w:numFmt w:val="bullet"/>
+      <w:lvlText w:val="o"/>
+      <w:lvlJc w:val="left"/>
+      <w:pPr>
+        <w:ind w:left="3600" w:hanging="360"/>
+      </w:pPr>
+      <w:rPr>
+        <w:rFonts w:ascii="Courier New" w:hAnsi="Courier New" w:cs="Courier New" w:hint="default"/>
+      </w:rPr>
+    </w:lvl>
+    <w:lvl w:ilvl="5" w:tplc="04090005" w:tentative="1">
+      <w:start w:val="1"/>
+      <w:numFmt w:val="bullet"/>
+      <w:lvlText w:val=""/>
+      <w:lvlJc w:val="left"/>
+      <w:pPr>
+        <w:ind w:left="4320" w:hanging="360"/>
+      </w:pPr>
+      <w:rPr>
+        <w:rFonts w:ascii="Wingdings" w:hAnsi="Wingdings" w:hint="default"/>
+      </w:rPr>
+    </w:lvl>
+    <w:lvl w:ilvl="6" w:tplc="04090001" w:tentative="1">
+      <w:start w:val="1"/>
+      <w:numFmt w:val="bullet"/>
+      <w:lvlText w:val=""/>
+      <w:lvlJc w:val="left"/>
+      <w:pPr>
+        <w:ind w:left="5040" w:hanging="360"/>
+      </w:pPr>
+      <w:rPr>
+        <w:rFonts w:ascii="Symbol" w:hAnsi="Symbol" w:hint="default"/>
+      </w:rPr>
+    </w:lvl>
+    <w:lvl w:ilvl="7" w:tplc="04090003" w:tentative="1">
+      <w:start w:val="1"/>
+      <w:numFmt w:val="bullet"/>
+      <w:lvlText w:val="o"/>
+      <w:lvlJc w:val="left"/>
+      <w:pPr>
+        <w:ind w:left="5760" w:hanging="360"/>
+      </w:pPr>
+      <w:rPr>
+        <w:rFonts w:ascii="Courier New" w:hAnsi="Courier New" w:cs="Courier New" w:hint="default"/>
+      </w:rPr>
+    </w:lvl>
+    <w:lvl w:ilvl="8" w:tplc="04090005" w:tentative="1">
+      <w:start w:val="1"/>
+      <w:numFmt w:val="bullet"/>
+      <w:lvlText w:val=""/>
+      <w:lvlJc w:val="left"/>
+      <w:pPr>
+        <w:ind w:left="6480" w:hanging="360"/>
+      </w:pPr>
+      <w:rPr>
+        <w:rFonts w:ascii="Wingdings" w:hAnsi="Wingdings" w:hint="default"/>
+      </w:rPr>
+    </w:lvl>
+  </w:abstractNum>
+  <w:abstractNum w:abstractNumId="3" w15:restartNumberingAfterBreak="0">
+    <w:nsid w:val="3D10447C"/>
+    <w:multiLevelType w:val="hybridMultilevel"/>
+    <w:tmpl w:val="07464D62"/>
+    <w:lvl w:ilvl="0" w:tplc="04090001">
+      <w:start w:val="1"/>
+      <w:numFmt w:val="bullet"/>
+      <w:lvlText w:val=""/>
+      <w:lvlJc w:val="left"/>
+      <w:pPr>
+        <w:ind w:left="720" w:hanging="360"/>
+      </w:pPr>
+      <w:rPr>
+        <w:rFonts w:ascii="Symbol" w:hAnsi="Symbol" w:hint="default"/>
+      </w:rPr>
+    </w:lvl>
+    <w:lvl w:ilvl="1" w:tplc="04090003" w:tentative="1">
+      <w:start w:val="1"/>
+      <w:numFmt w:val="bullet"/>
+      <w:lvlText w:val="o"/>
+      <w:lvlJc w:val="left"/>
+      <w:pPr>
+        <w:ind w:left="1440" w:hanging="360"/>
+      </w:pPr>
+      <w:rPr>
+        <w:rFonts w:ascii="Courier New" w:hAnsi="Courier New" w:cs="Courier New" w:hint="default"/>
+      </w:rPr>
+    </w:lvl>
+    <w:lvl w:ilvl="2" w:tplc="04090005" w:tentative="1">
+      <w:start w:val="1"/>
+      <w:numFmt w:val="bullet"/>
+      <w:lvlText w:val=""/>
+      <w:lvlJc w:val="left"/>
+      <w:pPr>
+        <w:ind w:left="2160" w:hanging="360"/>
+      </w:pPr>
+      <w:rPr>
+        <w:rFonts w:ascii="Wingdings" w:hAnsi="Wingdings" w:hint="default"/>
+      </w:rPr>
+    </w:lvl>
+    <w:lvl w:ilvl="3" w:tplc="04090001" w:tentative="1">
+      <w:start w:val="1"/>
+      <w:numFmt w:val="bullet"/>
+      <w:lvlText w:val=""/>
+      <w:lvlJc w:val="left"/>
+      <w:pPr>
+        <w:ind w:left="2880" w:hanging="360"/>
+      </w:pPr>
+      <w:rPr>
+        <w:rFonts w:ascii="Symbol" w:hAnsi="Symbol" w:hint="default"/>
+      </w:rPr>
+    </w:lvl>
+    <w:lvl w:ilvl="4" w:tplc="04090003" w:tentative="1">
+      <w:start w:val="1"/>
+      <w:numFmt w:val="bullet"/>
+      <w:lvlText w:val="o"/>
+      <w:lvlJc w:val="left"/>
+      <w:pPr>
+        <w:ind w:left="3600" w:hanging="360"/>
+      </w:pPr>
+      <w:rPr>
+        <w:rFonts w:ascii="Courier New" w:hAnsi="Courier New" w:cs="Courier New" w:hint="default"/>
+      </w:rPr>
+    </w:lvl>
+    <w:lvl w:ilvl="5" w:tplc="04090005" w:tentative="1">
+      <w:start w:val="1"/>
+      <w:numFmt w:val="bullet"/>
+      <w:lvlText w:val=""/>
+      <w:lvlJc w:val="left"/>
+      <w:pPr>
+        <w:ind w:left="4320" w:hanging="360"/>
+      </w:pPr>
+      <w:rPr>
+        <w:rFonts w:ascii="Wingdings" w:hAnsi="Wingdings" w:hint="default"/>
+      </w:rPr>
+    </w:lvl>
+    <w:lvl w:ilvl="6" w:tplc="04090001" w:tentative="1">
+      <w:start w:val="1"/>
+      <w:numFmt w:val="bullet"/>
+      <w:lvlText w:val=""/>
+      <w:lvlJc w:val="left"/>
+      <w:pPr>
+        <w:ind w:left="5040" w:hanging="360"/>
+      </w:pPr>
+      <w:rPr>
+        <w:rFonts w:ascii="Symbol" w:hAnsi="Symbol" w:hint="default"/>
+      </w:rPr>
+    </w:lvl>
+    <w:lvl w:ilvl="7" w:tplc="04090003" w:tentative="1">
+      <w:start w:val="1"/>
+      <w:numFmt w:val="bullet"/>
+      <w:lvlText w:val="o"/>
+      <w:lvlJc w:val="left"/>
+      <w:pPr>
+        <w:ind w:left="5760" w:hanging="360"/>
+      </w:pPr>
+      <w:rPr>
+        <w:rFonts w:ascii="Courier New" w:hAnsi="Courier New" w:cs="Courier New" w:hint="default"/>
+      </w:rPr>
+    </w:lvl>
+    <w:lvl w:ilvl="8" w:tplc="04090005" w:tentative="1">
+      <w:start w:val="1"/>
+      <w:numFmt w:val="bullet"/>
+      <w:lvlText w:val=""/>
+      <w:lvlJc w:val="left"/>
+      <w:pPr>
+        <w:ind w:left="6480" w:hanging="360"/>
+      </w:pPr>
+      <w:rPr>
+        <w:rFonts w:ascii="Wingdings" w:hAnsi="Wingdings" w:hint="default"/>
+      </w:rPr>
+    </w:lvl>
+  </w:abstractNum>
+  <w:abstractNum w:abstractNumId="4" w15:restartNumberingAfterBreak="0">
+    <w:nsid w:val="52095CF8"/>
+    <w:multiLevelType w:val="hybridMultilevel"/>
+    <w:tmpl w:val="C17076F0"/>
+    <w:lvl w:ilvl="0" w:tplc="04090001">
+      <w:start w:val="1"/>
+      <w:numFmt w:val="bullet"/>
+      <w:lvlText w:val=""/>
+      <w:lvlJc w:val="left"/>
+      <w:pPr>
+        <w:ind w:left="720" w:hanging="360"/>
+      </w:pPr>
+      <w:rPr>
+        <w:rFonts w:ascii="Symbol" w:hAnsi="Symbol" w:hint="default"/>
+      </w:rPr>
+    </w:lvl>
+    <w:lvl w:ilvl="1" w:tplc="04090003" w:tentative="1">
+      <w:start w:val="1"/>
+      <w:numFmt w:val="bullet"/>
+      <w:lvlText w:val="o"/>
+      <w:lvlJc w:val="left"/>
+      <w:pPr>
+        <w:ind w:left="1440" w:hanging="360"/>
+      </w:pPr>
+      <w:rPr>
+        <w:rFonts w:ascii="Courier New" w:hAnsi="Courier New" w:cs="Courier New" w:hint="default"/>
+      </w:rPr>
+    </w:lvl>
+    <w:lvl w:ilvl="2" w:tplc="04090005" w:tentative="1">
+      <w:start w:val="1"/>
+      <w:numFmt w:val="bullet"/>
+      <w:lvlText w:val=""/>
+      <w:lvlJc w:val="left"/>
+      <w:pPr>
+        <w:ind w:left="2160" w:hanging="360"/>
+      </w:pPr>
+      <w:rPr>
+        <w:rFonts w:ascii="Wingdings" w:hAnsi="Wingdings" w:hint="default"/>
+      </w:rPr>
+    </w:lvl>
+    <w:lvl w:ilvl="3" w:tplc="04090001" w:tentative="1">
+      <w:start w:val="1"/>
+      <w:numFmt w:val="bullet"/>
+      <w:lvlText w:val=""/>
+      <w:lvlJc w:val="left"/>
+      <w:pPr>
+        <w:ind w:left="2880" w:hanging="360"/>
+      </w:pPr>
+      <w:rPr>
+        <w:rFonts w:ascii="Symbol" w:hAnsi="Symbol" w:hint="default"/>
+      </w:rPr>
+    </w:lvl>
+    <w:lvl w:ilvl="4" w:tplc="04090003" w:tentative="1">
+      <w:start w:val="1"/>
+      <w:numFmt w:val="bullet"/>
+      <w:lvlText w:val="o"/>
+      <w:lvlJc w:val="left"/>
+      <w:pPr>
+        <w:ind w:left="3600" w:hanging="360"/>
+      </w:pPr>
+      <w:rPr>
+        <w:rFonts w:ascii="Courier New" w:hAnsi="Courier New" w:cs="Courier New" w:hint="default"/>
+      </w:rPr>
+    </w:lvl>
+    <w:lvl w:ilvl="5" w:tplc="04090005" w:tentative="1">
+      <w:start w:val="1"/>
+      <w:numFmt w:val="bullet"/>
+      <w:lvlText w:val=""/>
+      <w:lvlJc w:val="left"/>
+      <w:pPr>
+        <w:ind w:left="4320" w:hanging="360"/>
+      </w:pPr>
+      <w:rPr>
+        <w:rFonts w:ascii="Wingdings" w:hAnsi="Wingdings" w:hint="default"/>
+      </w:rPr>
+    </w:lvl>
+    <w:lvl w:ilvl="6" w:tplc="04090001" w:tentative="1">
+      <w:start w:val="1"/>
+      <w:numFmt w:val="bullet"/>
+      <w:lvlText w:val=""/>
+      <w:lvlJc w:val="left"/>
+      <w:pPr>
+        <w:ind w:left="5040" w:hanging="360"/>
+      </w:pPr>
+      <w:rPr>
+        <w:rFonts w:ascii="Symbol" w:hAnsi="Symbol" w:hint="default"/>
+      </w:rPr>
+    </w:lvl>
+    <w:lvl w:ilvl="7" w:tplc="04090003" w:tentative="1">
+      <w:start w:val="1"/>
+      <w:numFmt w:val="bullet"/>
+      <w:lvlText w:val="o"/>
+      <w:lvlJc w:val="left"/>
+      <w:pPr>
+        <w:ind w:left="5760" w:hanging="360"/>
+      </w:pPr>
+      <w:rPr>
+        <w:rFonts w:ascii="Courier New" w:hAnsi="Courier New" w:cs="Courier New" w:hint="default"/>
+      </w:rPr>
+    </w:lvl>
+    <w:lvl w:ilvl="8" w:tplc="04090005" w:tentative="1">
+      <w:start w:val="1"/>
+      <w:numFmt w:val="bullet"/>
+      <w:lvlText w:val=""/>
+      <w:lvlJc w:val="left"/>
+      <w:pPr>
+        <w:ind w:left="6480" w:hanging="360"/>
+      </w:pPr>
+      <w:rPr>
+        <w:rFonts w:ascii="Wingdings" w:hAnsi="Wingdings" w:hint="default"/>
+      </w:rPr>
+    </w:lvl>
+  </w:abstractNum>
+  <w:abstractNum w:abstractNumId="5" w15:restartNumberingAfterBreak="0">
+    <w:nsid w:val="694C5772"/>
+    <w:multiLevelType w:val="hybridMultilevel"/>
+    <w:tmpl w:val="FB0CC842"/>
+    <w:lvl w:ilvl="0" w:tplc="04090001">
+      <w:start w:val="1"/>
+      <w:numFmt w:val="bullet"/>
+      <w:lvlText w:val=""/>
+      <w:lvlJc w:val="left"/>
+      <w:pPr>
+        <w:ind w:left="720" w:hanging="360"/>
+      </w:pPr>
+      <w:rPr>
+        <w:rFonts w:ascii="Symbol" w:hAnsi="Symbol" w:hint="default"/>
+      </w:rPr>
+    </w:lvl>
+    <w:lvl w:ilvl="1" w:tplc="04090003" w:tentative="1">
+      <w:start w:val="1"/>
+      <w:numFmt w:val="bullet"/>
+      <w:lvlText w:val="o"/>
+      <w:lvlJc w:val="left"/>
+      <w:pPr>
+        <w:ind w:left="1440" w:hanging="360"/>
+      </w:pPr>
+      <w:rPr>
+        <w:rFonts w:ascii="Courier New" w:hAnsi="Courier New" w:cs="Courier New" w:hint="default"/>
+      </w:rPr>
+    </w:lvl>
+    <w:lvl w:ilvl="2" w:tplc="04090005" w:tentative="1">
+      <w:start w:val="1"/>
+      <w:numFmt w:val="bullet"/>
+      <w:lvlText w:val=""/>
+      <w:lvlJc w:val="left"/>
+      <w:pPr>
+        <w:ind w:left="2160" w:hanging="360"/>
+      </w:pPr>
+      <w:rPr>
+        <w:rFonts w:ascii="Wingdings" w:hAnsi="Wingdings" w:hint="default"/>
+      </w:rPr>
+    </w:lvl>
+    <w:lvl w:ilvl="3" w:tplc="04090001" w:tentative="1">
+      <w:start w:val="1"/>
+      <w:numFmt w:val="bullet"/>
+      <w:lvlText w:val=""/>
+      <w:lvlJc w:val="left"/>
+      <w:pPr>
+        <w:ind w:left="2880" w:hanging="360"/>
+      </w:pPr>
+      <w:rPr>
+        <w:rFonts w:ascii="Symbol" w:hAnsi="Symbol" w:hint="default"/>
+      </w:rPr>
+    </w:lvl>
+    <w:lvl w:ilvl="4" w:tplc="04090003" w:tentative="1">
+      <w:start w:val="1"/>
+      <w:numFmt w:val="bullet"/>
+      <w:lvlText w:val="o"/>
+      <w:lvlJc w:val="left"/>
+      <w:pPr>
+        <w:ind w:left="3600" w:hanging="360"/>
+      </w:pPr>
+      <w:rPr>
+        <w:rFonts w:ascii="Courier New" w:hAnsi="Courier New" w:cs="Courier New" w:hint="default"/>
+      </w:rPr>
+    </w:lvl>
+    <w:lvl w:ilvl="5" w:tplc="04090005" w:tentative="1">
+      <w:start w:val="1"/>
+      <w:numFmt w:val="bullet"/>
+      <w:lvlText w:val=""/>
+      <w:lvlJc w:val="left"/>
+      <w:pPr>
+        <w:ind w:left="4320" w:hanging="360"/>
+      </w:pPr>
+      <w:rPr>
+        <w:rFonts w:ascii="Wingdings" w:hAnsi="Wingdings" w:hint="default"/>
+      </w:rPr>
+    </w:lvl>
+    <w:lvl w:ilvl="6" w:tplc="04090001" w:tentative="1">
+      <w:start w:val="1"/>
+      <w:numFmt w:val="bullet"/>
+      <w:lvlText w:val=""/>
+      <w:lvlJc w:val="left"/>
+      <w:pPr>
+        <w:ind w:left="5040" w:hanging="360"/>
+      </w:pPr>
+      <w:rPr>
+        <w:rFonts w:ascii="Symbol" w:hAnsi="Symbol" w:hint="default"/>
+      </w:rPr>
+    </w:lvl>
+    <w:lvl w:ilvl="7" w:tplc="04090003" w:tentative="1">
+      <w:start w:val="1"/>
+      <w:numFmt w:val="bullet"/>
+      <w:lvlText w:val="o"/>
+      <w:lvlJc w:val="left"/>
+      <w:pPr>
+        <w:ind w:left="5760" w:hanging="360"/>
+      </w:pPr>
+      <w:rPr>
+        <w:rFonts w:ascii="Courier New" w:hAnsi="Courier New" w:cs="Courier New" w:hint="default"/>
+      </w:rPr>
+    </w:lvl>
+    <w:lvl w:ilvl="8" w:tplc="04090005" w:tentative="1">
+      <w:start w:val="1"/>
+      <w:numFmt w:val="bullet"/>
+      <w:lvlText w:val=""/>
+      <w:lvlJc w:val="left"/>
+      <w:pPr>
+        <w:ind w:left="6480" w:hanging="360"/>
+      </w:pPr>
+      <w:rPr>
+        <w:rFonts w:ascii="Wingdings" w:hAnsi="Wingdings" w:hint="default"/>
+      </w:rPr>
+    </w:lvl>
+  </w:abstractNum>
+  <w:num w:numId="1">
+    <w:abstractNumId w:val="3"/>
+  </w:num>
+  <w:num w:numId="2">
+    <w:abstractNumId w:val="4"/>
+  </w:num>
+  <w:num w:numId="3">
+    <w:abstractNumId w:val="2"/>
+  </w:num>
+  <w:num w:numId="4">
+    <w:abstractNumId w:val="0"/>
+  </w:num>
+  <w:num w:numId="5">
+    <w:abstractNumId w:val="1"/>
+  </w:num>
+  <w:num w:numId="6">
+    <w:abstractNumId w:val="5"/>
+  </w:num>
+</w:numbering>
 </file>
 
 <file path=word/styles.xml><?xml version="1.0" encoding="utf-8"?>
@@ -928,6 +1825,17 @@
       <w:szCs w:val="26"/>
     </w:rPr>
   </w:style>
+  <w:style w:type="paragraph" w:styleId="ListParagraph">
+    <w:name w:val="List Paragraph"/>
+    <w:basedOn w:val="Normal"/>
+    <w:uiPriority w:val="34"/>
+    <w:qFormat/>
+    <w:rsid w:val="000211B2"/>
+    <w:pPr>
+      <w:ind w:left="720"/>
+      <w:contextualSpacing/>
+    </w:pPr>
+  </w:style>
 </w:styles>
 </file>
 

</xml_diff>

<commit_message>
Fixed MainActivity so that the new zone would display when the activity is resumed.
Updated UI Testing.docx
</commit_message>
<xml_diff>
--- a/UI Testing.docx
+++ b/UI Testing.docx
@@ -28,21 +28,17 @@
         </w:numPr>
       </w:pPr>
       <w:r>
-        <w:t xml:space="preserve">We might want to have </w:t>
-      </w:r>
-      <w:proofErr w:type="gramStart"/>
-      <w:r>
-        <w:t>a</w:t>
-      </w:r>
-      <w:proofErr w:type="gramEnd"/>
+        <w:t>We might want to have a</w:t>
+      </w:r>
+      <w:r>
+        <w:t>n</w:t>
+      </w:r>
       <w:r>
         <w:t xml:space="preserve"> activity title bars that indicate what activity the user is supposed to be doing… Maybe like bread crumbs, </w:t>
       </w:r>
-      <w:proofErr w:type="spellStart"/>
-      <w:r>
-        <w:t>eg</w:t>
-      </w:r>
-      <w:proofErr w:type="spellEnd"/>
+      <w:r>
+        <w:t>e.g.</w:t>
+      </w:r>
       <w:r>
         <w:t>, Gardening Guru: Set Zone.</w:t>
       </w:r>
@@ -81,6 +77,156 @@
     </w:p>
     <w:p>
       <w:pPr>
+        <w:pStyle w:val="ListParagraph"/>
+        <w:numPr>
+          <w:ilvl w:val="0"/>
+          <w:numId w:val="5"/>
+        </w:numPr>
+      </w:pPr>
+      <w:r>
+        <w:t>This text field is cut off:</w:t>
+      </w:r>
+    </w:p>
+    <w:p>
+      <w:pPr>
+        <w:pStyle w:val="ListParagraph"/>
+        <w:ind w:left="1440"/>
+      </w:pPr>
+      <w:r>
+        <w:rPr>
+          <w:noProof/>
+        </w:rPr>
+        <w:drawing>
+          <wp:inline distT="0" distB="0" distL="0" distR="0">
+            <wp:extent cx="2641600" cy="1384300"/>
+            <wp:effectExtent l="0" t="0" r="6350" b="6350"/>
+            <wp:docPr id="1" name="Picture 1"/>
+            <wp:cNvGraphicFramePr>
+              <a:graphicFrameLocks xmlns:a="http://schemas.openxmlformats.org/drawingml/2006/main" noChangeAspect="1"/>
+            </wp:cNvGraphicFramePr>
+            <a:graphic xmlns:a="http://schemas.openxmlformats.org/drawingml/2006/main">
+              <a:graphicData uri="http://schemas.openxmlformats.org/drawingml/2006/picture">
+                <pic:pic xmlns:pic="http://schemas.openxmlformats.org/drawingml/2006/picture">
+                  <pic:nvPicPr>
+                    <pic:cNvPr id="0" name="Picture 1"/>
+                    <pic:cNvPicPr>
+                      <a:picLocks noChangeAspect="1" noChangeArrowheads="1"/>
+                    </pic:cNvPicPr>
+                  </pic:nvPicPr>
+                  <pic:blipFill>
+                    <a:blip r:embed="rId5">
+                      <a:extLst>
+                        <a:ext uri="{28A0092B-C50C-407E-A947-70E740481C1C}">
+                          <a14:useLocalDpi xmlns:a14="http://schemas.microsoft.com/office/drawing/2010/main" val="0"/>
+                        </a:ext>
+                      </a:extLst>
+                    </a:blip>
+                    <a:srcRect/>
+                    <a:stretch>
+                      <a:fillRect/>
+                    </a:stretch>
+                  </pic:blipFill>
+                  <pic:spPr bwMode="auto">
+                    <a:xfrm>
+                      <a:off x="0" y="0"/>
+                      <a:ext cx="2641600" cy="1384300"/>
+                    </a:xfrm>
+                    <a:prstGeom prst="rect">
+                      <a:avLst/>
+                    </a:prstGeom>
+                    <a:noFill/>
+                    <a:ln>
+                      <a:noFill/>
+                    </a:ln>
+                  </pic:spPr>
+                </pic:pic>
+              </a:graphicData>
+            </a:graphic>
+          </wp:inline>
+        </w:drawing>
+      </w:r>
+    </w:p>
+    <w:p>
+      <w:pPr>
+        <w:pStyle w:val="ListParagraph"/>
+        <w:numPr>
+          <w:ilvl w:val="0"/>
+          <w:numId w:val="5"/>
+        </w:numPr>
+      </w:pPr>
+      <w:r>
+        <w:t xml:space="preserve">We need a list of tasks to display in main activity. I suggest to populate it in “on resume”, and call </w:t>
+      </w:r>
+      <w:proofErr w:type="spellStart"/>
+      <w:r>
+        <w:t>garden.computeTasksPending</w:t>
+      </w:r>
+      <w:proofErr w:type="spellEnd"/>
+      <w:r>
+        <w:t xml:space="preserve"> before updating the list.</w:t>
+      </w:r>
+    </w:p>
+    <w:p>
+      <w:pPr>
+        <w:pStyle w:val="ListParagraph"/>
+        <w:ind w:left="1440"/>
+      </w:pPr>
+      <w:r>
+        <w:rPr>
+          <w:noProof/>
+        </w:rPr>
+        <w:drawing>
+          <wp:inline distT="0" distB="0" distL="0" distR="0">
+            <wp:extent cx="1441450" cy="1435100"/>
+            <wp:effectExtent l="0" t="0" r="6350" b="0"/>
+            <wp:docPr id="8" name="Picture 8"/>
+            <wp:cNvGraphicFramePr>
+              <a:graphicFrameLocks xmlns:a="http://schemas.openxmlformats.org/drawingml/2006/main" noChangeAspect="1"/>
+            </wp:cNvGraphicFramePr>
+            <a:graphic xmlns:a="http://schemas.openxmlformats.org/drawingml/2006/main">
+              <a:graphicData uri="http://schemas.openxmlformats.org/drawingml/2006/picture">
+                <pic:pic xmlns:pic="http://schemas.openxmlformats.org/drawingml/2006/picture">
+                  <pic:nvPicPr>
+                    <pic:cNvPr id="0" name="Picture 3"/>
+                    <pic:cNvPicPr>
+                      <a:picLocks noChangeAspect="1" noChangeArrowheads="1"/>
+                    </pic:cNvPicPr>
+                  </pic:nvPicPr>
+                  <pic:blipFill>
+                    <a:blip r:embed="rId6">
+                      <a:extLst>
+                        <a:ext uri="{28A0092B-C50C-407E-A947-70E740481C1C}">
+                          <a14:useLocalDpi xmlns:a14="http://schemas.microsoft.com/office/drawing/2010/main" val="0"/>
+                        </a:ext>
+                      </a:extLst>
+                    </a:blip>
+                    <a:srcRect/>
+                    <a:stretch>
+                      <a:fillRect/>
+                    </a:stretch>
+                  </pic:blipFill>
+                  <pic:spPr bwMode="auto">
+                    <a:xfrm>
+                      <a:off x="0" y="0"/>
+                      <a:ext cx="1441450" cy="1435100"/>
+                    </a:xfrm>
+                    <a:prstGeom prst="rect">
+                      <a:avLst/>
+                    </a:prstGeom>
+                    <a:noFill/>
+                    <a:ln>
+                      <a:noFill/>
+                    </a:ln>
+                  </pic:spPr>
+                </pic:pic>
+              </a:graphicData>
+            </a:graphic>
+          </wp:inline>
+        </w:drawing>
+      </w:r>
+    </w:p>
+    <w:p>
+      <w:pPr>
         <w:pStyle w:val="Heading1"/>
       </w:pPr>
       <w:r>
@@ -106,12 +252,51 @@
       <w:r>
         <w:t>We might want to change “SUBMIT ZIP CODE” to “LOOK-UP ZONE”.</w:t>
       </w:r>
+      <w:r>
+        <w:t xml:space="preserve"> This will help the user to understand that the zone is being looked up by the zip code. </w:t>
+      </w:r>
     </w:p>
     <w:p>
       <w:pPr>
         <w:pStyle w:val="Heading2"/>
       </w:pPr>
       <w:r>
+        <w:t>Before</w:t>
+      </w:r>
+      <w:r>
+        <w:t xml:space="preserve"> looking up the zone:</w:t>
+      </w:r>
+    </w:p>
+    <w:p>
+      <w:pPr>
+        <w:pStyle w:val="ListParagraph"/>
+        <w:numPr>
+          <w:ilvl w:val="0"/>
+          <w:numId w:val="4"/>
+        </w:numPr>
+      </w:pPr>
+      <w:r>
+        <w:t xml:space="preserve">You can save the zone before any zip code is looked up. There should be an error thrown if you try to save a blank zone. Alternatively, you could just toast that the zone has been cleared. </w:t>
+      </w:r>
+    </w:p>
+    <w:p>
+      <w:pPr>
+        <w:pStyle w:val="ListParagraph"/>
+        <w:numPr>
+          <w:ilvl w:val="0"/>
+          <w:numId w:val="4"/>
+        </w:numPr>
+      </w:pPr>
+      <w:r>
+        <w:t>If you try to submit a blank zip code, nothing happens. A toast should show something like “please enter a zip code first”.</w:t>
+      </w:r>
+    </w:p>
+    <w:p>
+      <w:pPr>
+        <w:pStyle w:val="Heading2"/>
+      </w:pPr>
+      <w:r>
+        <w:lastRenderedPageBreak/>
         <w:t>After looking up the zone:</w:t>
       </w:r>
     </w:p>
@@ -153,7 +338,7 @@
                     </pic:cNvPicPr>
                   </pic:nvPicPr>
                   <pic:blipFill>
-                    <a:blip r:embed="rId5">
+                    <a:blip r:embed="rId7">
                       <a:extLst>
                         <a:ext uri="{28A0092B-C50C-407E-A947-70E740481C1C}">
                           <a14:useLocalDpi xmlns:a14="http://schemas.microsoft.com/office/drawing/2010/main" val="0"/>
@@ -205,7 +390,6 @@
         <w:rPr>
           <w:noProof/>
         </w:rPr>
-        <w:lastRenderedPageBreak/>
         <w:drawing>
           <wp:inline distT="0" distB="0" distL="0" distR="0">
             <wp:extent cx="2584450" cy="1981200"/>
@@ -224,7 +408,7 @@
                     </pic:cNvPicPr>
                   </pic:nvPicPr>
                   <pic:blipFill>
-                    <a:blip r:embed="rId6">
+                    <a:blip r:embed="rId8">
                       <a:extLst>
                         <a:ext uri="{28A0092B-C50C-407E-A947-70E740481C1C}">
                           <a14:useLocalDpi xmlns:a14="http://schemas.microsoft.com/office/drawing/2010/main" val="0"/>
@@ -318,6 +502,7 @@
         <w:rPr>
           <w:noProof/>
         </w:rPr>
+        <w:lastRenderedPageBreak/>
         <w:drawing>
           <wp:inline distT="0" distB="0" distL="0" distR="0">
             <wp:extent cx="2677795" cy="3396615"/>
@@ -336,7 +521,7 @@
                     </pic:cNvPicPr>
                   </pic:nvPicPr>
                   <pic:blipFill>
-                    <a:blip r:embed="rId7">
+                    <a:blip r:embed="rId9">
                       <a:extLst>
                         <a:ext uri="{28A0092B-C50C-407E-A947-70E740481C1C}">
                           <a14:useLocalDpi xmlns:a14="http://schemas.microsoft.com/office/drawing/2010/main" val="0"/>
@@ -408,6 +593,7 @@
         <w:t xml:space="preserve">It seems like part of the UI is cut off by the keyboard. Maybe we can move things up a little. </w:t>
       </w:r>
     </w:p>
+    <w:p/>
     <w:p>
       <w:pPr>
         <w:ind w:left="720"/>
@@ -435,7 +621,7 @@
                     </pic:cNvPicPr>
                   </pic:nvPicPr>
                   <pic:blipFill>
-                    <a:blip r:embed="rId8">
+                    <a:blip r:embed="rId10">
                       <a:extLst>
                         <a:ext uri="{28A0092B-C50C-407E-A947-70E740481C1C}">
                           <a14:useLocalDpi xmlns:a14="http://schemas.microsoft.com/office/drawing/2010/main" val="0"/>
@@ -468,6 +654,235 @@
       </w:r>
     </w:p>
     <w:p/>
+    <w:p>
+      <w:pPr>
+        <w:pStyle w:val="Heading1"/>
+      </w:pPr>
+      <w:r>
+        <w:t>Planting Activity</w:t>
+      </w:r>
+    </w:p>
+    <w:p>
+      <w:pPr>
+        <w:pStyle w:val="ListParagraph"/>
+        <w:numPr>
+          <w:ilvl w:val="0"/>
+          <w:numId w:val="1"/>
+        </w:numPr>
+      </w:pPr>
+      <w:r>
+        <w:t>It seems like there need to be some constraints on the planting activity UI. A lot of fields seem to overlap each other.</w:t>
+      </w:r>
+    </w:p>
+    <w:p>
+      <w:pPr>
+        <w:pStyle w:val="ListParagraph"/>
+      </w:pPr>
+      <w:r>
+        <w:rPr>
+          <w:noProof/>
+        </w:rPr>
+        <w:drawing>
+          <wp:inline distT="0" distB="0" distL="0" distR="0">
+            <wp:extent cx="2508250" cy="2120900"/>
+            <wp:effectExtent l="0" t="0" r="6350" b="0"/>
+            <wp:docPr id="9" name="Picture 9"/>
+            <wp:cNvGraphicFramePr>
+              <a:graphicFrameLocks xmlns:a="http://schemas.openxmlformats.org/drawingml/2006/main" noChangeAspect="1"/>
+            </wp:cNvGraphicFramePr>
+            <a:graphic xmlns:a="http://schemas.openxmlformats.org/drawingml/2006/main">
+              <a:graphicData uri="http://schemas.openxmlformats.org/drawingml/2006/picture">
+                <pic:pic xmlns:pic="http://schemas.openxmlformats.org/drawingml/2006/picture">
+                  <pic:nvPicPr>
+                    <pic:cNvPr id="0" name="Picture 4"/>
+                    <pic:cNvPicPr>
+                      <a:picLocks noChangeAspect="1" noChangeArrowheads="1"/>
+                    </pic:cNvPicPr>
+                  </pic:nvPicPr>
+                  <pic:blipFill>
+                    <a:blip r:embed="rId11">
+                      <a:extLst>
+                        <a:ext uri="{28A0092B-C50C-407E-A947-70E740481C1C}">
+                          <a14:useLocalDpi xmlns:a14="http://schemas.microsoft.com/office/drawing/2010/main" val="0"/>
+                        </a:ext>
+                      </a:extLst>
+                    </a:blip>
+                    <a:srcRect/>
+                    <a:stretch>
+                      <a:fillRect/>
+                    </a:stretch>
+                  </pic:blipFill>
+                  <pic:spPr bwMode="auto">
+                    <a:xfrm>
+                      <a:off x="0" y="0"/>
+                      <a:ext cx="2508250" cy="2120900"/>
+                    </a:xfrm>
+                    <a:prstGeom prst="rect">
+                      <a:avLst/>
+                    </a:prstGeom>
+                    <a:noFill/>
+                    <a:ln>
+                      <a:noFill/>
+                    </a:ln>
+                  </pic:spPr>
+                </pic:pic>
+              </a:graphicData>
+            </a:graphic>
+          </wp:inline>
+        </w:drawing>
+      </w:r>
+    </w:p>
+    <w:p>
+      <w:pPr>
+        <w:pStyle w:val="Heading1"/>
+      </w:pPr>
+      <w:r>
+        <w:lastRenderedPageBreak/>
+        <w:t>Edit Reminders</w:t>
+      </w:r>
+      <w:r>
+        <w:t xml:space="preserve"> Activity</w:t>
+      </w:r>
+    </w:p>
+    <w:p>
+      <w:pPr>
+        <w:pStyle w:val="ListParagraph"/>
+        <w:numPr>
+          <w:ilvl w:val="0"/>
+          <w:numId w:val="1"/>
+        </w:numPr>
+      </w:pPr>
+      <w:r>
+        <w:t>I think we need to change the default names of tasks</w:t>
+      </w:r>
+      <w:r>
+        <w:t>. The look pretty shabby</w:t>
+      </w:r>
+      <w:r>
+        <w:t xml:space="preserve">: </w:t>
+      </w:r>
+    </w:p>
+    <w:p>
+      <w:pPr>
+        <w:pStyle w:val="ListParagraph"/>
+      </w:pPr>
+      <w:r>
+        <w:rPr>
+          <w:noProof/>
+        </w:rPr>
+        <w:drawing>
+          <wp:inline distT="0" distB="0" distL="0" distR="0">
+            <wp:extent cx="2641600" cy="2203450"/>
+            <wp:effectExtent l="0" t="0" r="6350" b="6350"/>
+            <wp:docPr id="11" name="Picture 11"/>
+            <wp:cNvGraphicFramePr>
+              <a:graphicFrameLocks xmlns:a="http://schemas.openxmlformats.org/drawingml/2006/main" noChangeAspect="1"/>
+            </wp:cNvGraphicFramePr>
+            <a:graphic xmlns:a="http://schemas.openxmlformats.org/drawingml/2006/main">
+              <a:graphicData uri="http://schemas.openxmlformats.org/drawingml/2006/picture">
+                <pic:pic xmlns:pic="http://schemas.openxmlformats.org/drawingml/2006/picture">
+                  <pic:nvPicPr>
+                    <pic:cNvPr id="0" name="Picture 5"/>
+                    <pic:cNvPicPr>
+                      <a:picLocks noChangeAspect="1" noChangeArrowheads="1"/>
+                    </pic:cNvPicPr>
+                  </pic:nvPicPr>
+                  <pic:blipFill>
+                    <a:blip r:embed="rId12">
+                      <a:extLst>
+                        <a:ext uri="{28A0092B-C50C-407E-A947-70E740481C1C}">
+                          <a14:useLocalDpi xmlns:a14="http://schemas.microsoft.com/office/drawing/2010/main" val="0"/>
+                        </a:ext>
+                      </a:extLst>
+                    </a:blip>
+                    <a:srcRect/>
+                    <a:stretch>
+                      <a:fillRect/>
+                    </a:stretch>
+                  </pic:blipFill>
+                  <pic:spPr bwMode="auto">
+                    <a:xfrm>
+                      <a:off x="0" y="0"/>
+                      <a:ext cx="2641600" cy="2203450"/>
+                    </a:xfrm>
+                    <a:prstGeom prst="rect">
+                      <a:avLst/>
+                    </a:prstGeom>
+                    <a:noFill/>
+                    <a:ln>
+                      <a:noFill/>
+                    </a:ln>
+                  </pic:spPr>
+                </pic:pic>
+              </a:graphicData>
+            </a:graphic>
+          </wp:inline>
+        </w:drawing>
+      </w:r>
+    </w:p>
+    <w:p>
+      <w:pPr>
+        <w:pStyle w:val="ListParagraph"/>
+        <w:numPr>
+          <w:ilvl w:val="0"/>
+          <w:numId w:val="1"/>
+        </w:numPr>
+      </w:pPr>
+      <w:r>
+        <w:t>We probably also need a max chars for task names so they don’t wrap like this, or alternatively, we truncate the displayed name in the UI.</w:t>
+      </w:r>
+    </w:p>
+    <w:p>
+      <w:pPr>
+        <w:pStyle w:val="ListParagraph"/>
+        <w:numPr>
+          <w:ilvl w:val="0"/>
+          <w:numId w:val="1"/>
+        </w:numPr>
+      </w:pPr>
+      <w:r>
+        <w:t xml:space="preserve">When we delete a task, it will probably be replaced programmatically, if it’s an </w:t>
+      </w:r>
+      <w:proofErr w:type="spellStart"/>
+      <w:r>
+        <w:t>autogenerated</w:t>
+      </w:r>
+      <w:proofErr w:type="spellEnd"/>
+      <w:r>
+        <w:t xml:space="preserve"> task. I think we should just mark it as done, if the user delete’s it.</w:t>
+      </w:r>
+    </w:p>
+    <w:p>
+      <w:pPr>
+        <w:pStyle w:val="ListParagraph"/>
+        <w:numPr>
+          <w:ilvl w:val="0"/>
+          <w:numId w:val="1"/>
+        </w:numPr>
+      </w:pPr>
+      <w:r>
+        <w:t>Is there a way for the user to manually add tasks? Maybe th</w:t>
+      </w:r>
+      <w:bookmarkStart w:id="0" w:name="_GoBack"/>
+      <w:bookmarkEnd w:id="0"/>
+      <w:r>
+        <w:t>is should be a stretch goal?</w:t>
+      </w:r>
+    </w:p>
+    <w:p>
+      <w:pPr>
+        <w:pStyle w:val="ListParagraph"/>
+        <w:numPr>
+          <w:ilvl w:val="0"/>
+          <w:numId w:val="1"/>
+        </w:numPr>
+      </w:pPr>
+    </w:p>
+    <w:p>
+      <w:pPr>
+        <w:pStyle w:val="ListParagraph"/>
+      </w:pPr>
+    </w:p>
     <w:p/>
     <w:p>
       <w:pPr>
@@ -506,7 +921,6 @@
     </w:p>
     <w:p>
       <w:r>
-        <w:lastRenderedPageBreak/>
         <w:t>Ali Cope [9 hours ago]</w:t>
       </w:r>
     </w:p>
@@ -525,6 +939,7 @@
     <w:p>
       <w:proofErr w:type="gramStart"/>
       <w:r>
+        <w:lastRenderedPageBreak/>
         <w:t>selecting</w:t>
       </w:r>
       <w:proofErr w:type="gramEnd"/>
@@ -586,8 +1001,6 @@
       <w:r>
         <w:t>mainActivity</w:t>
       </w:r>
-      <w:bookmarkStart w:id="0" w:name="_GoBack"/>
-      <w:bookmarkEnd w:id="0"/>
       <w:proofErr w:type="spellEnd"/>
     </w:p>
     <w:sectPr>
@@ -718,7 +1131,7 @@
   <w:abstractNum w:abstractNumId="1" w15:restartNumberingAfterBreak="0">
     <w:nsid w:val="28C82AD6"/>
     <w:multiLevelType w:val="hybridMultilevel"/>
-    <w:tmpl w:val="F9AE2DA0"/>
+    <w:tmpl w:val="B0B6AE96"/>
     <w:lvl w:ilvl="0" w:tplc="04090001">
       <w:start w:val="1"/>
       <w:numFmt w:val="bullet"/>
@@ -944,7 +1357,7 @@
   <w:abstractNum w:abstractNumId="3" w15:restartNumberingAfterBreak="0">
     <w:nsid w:val="3D10447C"/>
     <w:multiLevelType w:val="hybridMultilevel"/>
-    <w:tmpl w:val="07464D62"/>
+    <w:tmpl w:val="4086B712"/>
     <w:lvl w:ilvl="0" w:tplc="04090001">
       <w:start w:val="1"/>
       <w:numFmt w:val="bullet"/>

</xml_diff>